<commit_message>
System programming chat app
</commit_message>
<xml_diff>
--- a/3.1/assignments/system_prog/systemProg.docx
+++ b/3.1/assignments/system_prog/systemProg.docx
@@ -18,15 +18,7 @@
           <w:bCs/>
           <w:lang w:val="en-US"/>
         </w:rPr>
-        <w:t xml:space="preserve">NAME: </w:t>
-      </w:r>
-      <w:r>
-        <w:rPr>
-          <w:b/>
-          <w:bCs/>
-          <w:lang w:val="en-US"/>
-        </w:rPr>
-        <w:t>EZRA KIPYEGON</w:t>
+        <w:t>NAME: EZRA KIPYEGON</w:t>
       </w:r>
     </w:p>
     <w:p>
@@ -83,23 +75,7 @@
           <w:bCs/>
           <w:lang w:val="en-US"/>
         </w:rPr>
-        <w:t>REG: C026-01-</w:t>
-      </w:r>
-      <w:r>
-        <w:rPr>
-          <w:b/>
-          <w:bCs/>
-          <w:lang w:val="en-US"/>
-        </w:rPr>
-        <w:t>0739</w:t>
-      </w:r>
-      <w:r>
-        <w:rPr>
-          <w:b/>
-          <w:bCs/>
-          <w:lang w:val="en-US"/>
-        </w:rPr>
-        <w:t>/2020</w:t>
+        <w:t>REG: C026-01-0739/2020</w:t>
       </w:r>
     </w:p>
     <w:p>
@@ -261,36 +237,22 @@
           <w:color w:val="FF4000"/>
           <w:lang w:val="en-US"/>
         </w:rPr>
-        <w:t>I</w:t>
-      </w:r>
-      <w:r>
-        <w:rPr>
-          <w:color w:val="FF4000"/>
-          <w:lang w:val="en-US"/>
-        </w:rPr>
-        <w:t>mplementation Example:</w:t>
-      </w:r>
-    </w:p>
-    <w:p>
-      <w:pPr>
-        <w:pStyle w:val="Normal"/>
-        <w:rPr>
-          <w:lang w:val="en-US"/>
-        </w:rPr>
-      </w:pPr>
-      <w:r>
-        <w:rPr>
-          <w:color w:val="FF4000"/>
-          <w:lang w:val="en-US"/>
-        </w:rPr>
-        <w:t>//</w:t>
-      </w:r>
-      <w:r>
-        <w:rPr>
-          <w:color w:val="FF4000"/>
-          <w:lang w:val="en-US"/>
-        </w:rPr>
-        <w:t>code segment</w:t>
+        <w:t>Implementation Example:</w:t>
+      </w:r>
+    </w:p>
+    <w:p>
+      <w:pPr>
+        <w:pStyle w:val="Normal"/>
+        <w:rPr>
+          <w:lang w:val="en-US"/>
+        </w:rPr>
+      </w:pPr>
+      <w:r>
+        <w:rPr>
+          <w:color w:val="FF4000"/>
+          <w:lang w:val="en-US"/>
+        </w:rPr>
+        <w:t>//code segment</w:t>
       </w:r>
     </w:p>
     <w:p>
@@ -603,33 +565,21 @@
         <w:rPr>
           <w:lang w:val="en-US"/>
         </w:rPr>
-        <w:t xml:space="preserve">gdb is a GNU debugger </w:t>
-      </w:r>
-      <w:r>
-        <w:rPr>
-          <w:lang w:val="en-US"/>
-        </w:rPr>
-        <w:t>for projects based in the C and C++ language.</w:t>
-      </w:r>
-    </w:p>
-    <w:p>
-      <w:pPr>
-        <w:pStyle w:val="Normal"/>
-        <w:rPr>
-          <w:lang w:val="en-US"/>
-        </w:rPr>
-      </w:pPr>
-      <w:r>
-        <w:rPr>
-          <w:lang w:val="en-US"/>
-        </w:rPr>
-        <w:t xml:space="preserve">I </w:t>
-      </w:r>
-      <w:r>
-        <w:rPr>
-          <w:lang w:val="en-US"/>
-        </w:rPr>
-        <w:t>would use gdb to find bugs in my program and use it to help in debugging.</w:t>
+        <w:t>gdb is a GNU debugger for projects based in the C and C++ language.</w:t>
+      </w:r>
+    </w:p>
+    <w:p>
+      <w:pPr>
+        <w:pStyle w:val="Normal"/>
+        <w:rPr>
+          <w:lang w:val="en-US"/>
+        </w:rPr>
+      </w:pPr>
+      <w:r>
+        <w:rPr>
+          <w:lang w:val="en-US"/>
+        </w:rPr>
+        <w:t>I would use gdb to find bugs in my program and use it to help in debugging.</w:t>
       </w:r>
     </w:p>
     <w:p>
@@ -738,15 +688,7 @@
           <w:bCs/>
           <w:lang w:val="en-US"/>
         </w:rPr>
-        <w:t>2. How do you provide the output of one command to another as input with a unix</w:t>
-      </w:r>
-      <w:r>
-        <w:rPr>
-          <w:b/>
-          <w:bCs/>
-          <w:lang w:val="en-US"/>
-        </w:rPr>
-        <w:t xml:space="preserve">ls </w:t>
+        <w:t xml:space="preserve">2. How do you provide the output of one command to another as input with a unixls </w:t>
       </w:r>
     </w:p>
     <w:p>
@@ -933,101 +875,49 @@
         <w:rPr>
           <w:color w:val="FF8000"/>
         </w:rPr>
-        <w:t>echo "</w:t>
-      </w:r>
-      <w:r>
+        <w:t>echo "Your name is $1."</w:t>
+      </w:r>
+    </w:p>
+    <w:p>
+      <w:pPr>
+        <w:pStyle w:val="Normal"/>
         <w:rPr>
           <w:color w:val="FF8000"/>
         </w:rPr>
-        <w:t>Your name is</w:t>
-      </w:r>
+      </w:pPr>
       <w:r>
         <w:rPr>
           <w:color w:val="FF8000"/>
-        </w:rPr>
-        <w:t xml:space="preserve"> $</w:t>
-      </w:r>
-      <w:r>
+          <w:lang w:val="en-US"/>
+        </w:rPr>
+        <w:t>Execution:</w:t>
+      </w:r>
+    </w:p>
+    <w:p>
+      <w:pPr>
+        <w:pStyle w:val="Normal"/>
         <w:rPr>
           <w:color w:val="FF8000"/>
         </w:rPr>
-        <w:t>1</w:t>
-      </w:r>
+      </w:pPr>
       <w:r>
         <w:rPr>
           <w:color w:val="FF8000"/>
-        </w:rPr>
-        <w:t>."</w:t>
-      </w:r>
-    </w:p>
-    <w:p>
-      <w:pPr>
-        <w:pStyle w:val="Normal"/>
-        <w:rPr>
-          <w:color w:val="FF8000"/>
-        </w:rPr>
-      </w:pPr>
-      <w:r>
-        <w:rPr>
-          <w:color w:val="FF8000"/>
-          <w:lang w:val="en-US"/>
-        </w:rPr>
-        <w:t>Execution:</w:t>
-      </w:r>
-    </w:p>
-    <w:p>
-      <w:pPr>
-        <w:pStyle w:val="Normal"/>
-        <w:rPr>
-          <w:color w:val="FF8000"/>
-        </w:rPr>
-      </w:pPr>
-      <w:r>
-        <w:rPr>
-          <w:color w:val="FF8000"/>
-          <w:lang w:val="en-US"/>
-        </w:rPr>
-        <w:t xml:space="preserve">chmod u+x </w:t>
-      </w:r>
-      <w:r>
-        <w:rPr>
-          <w:color w:val="FF8000"/>
-          <w:lang w:val="en-US"/>
-        </w:rPr>
-        <w:t>./</w:t>
-      </w:r>
-      <w:r>
-        <w:rPr>
-          <w:color w:val="FF8000"/>
-          <w:lang w:val="en-US"/>
-        </w:rPr>
-        <w:t>test</w:t>
-      </w:r>
-      <w:r>
-        <w:rPr>
-          <w:color w:val="FF8000"/>
-          <w:lang w:val="en-US"/>
-        </w:rPr>
-        <w:t xml:space="preserve">.sh </w:t>
-      </w:r>
-      <w:r>
-        <w:rPr>
-          <w:color w:val="FF8000"/>
-          <w:lang w:val="en-US"/>
-        </w:rPr>
-        <w:t>&amp;&amp; ./test.sh RandomName</w:t>
-      </w:r>
-    </w:p>
-    <w:p>
-      <w:pPr>
-        <w:pStyle w:val="Normal"/>
-        <w:rPr>
-          <w:lang w:val="en-US"/>
-        </w:rPr>
-      </w:pPr>
-      <w:r>
-        <w:rPr>
-          <w:color w:val="FF8000"/>
+          <w:lang w:val="en-US"/>
+        </w:rPr>
+        <w:t>chmod u+x ./test.sh &amp;&amp; ./test.sh RandomName</w:t>
+      </w:r>
+    </w:p>
+    <w:p>
+      <w:pPr>
+        <w:pStyle w:val="Normal"/>
+        <w:rPr>
+          <w:lang w:val="en-US"/>
+        </w:rPr>
+      </w:pPr>
+      <w:r>
+        <w:rPr>
+          <w:lang w:val="en-US"/>
         </w:rPr>
       </w:r>
     </w:p>
@@ -1076,23 +966,7 @@
           <w:bCs/>
           <w:lang w:val="en-US"/>
         </w:rPr>
-        <w:t>4. Create an if</w:t>
-      </w:r>
-      <w:r>
-        <w:rPr>
-          <w:b/>
-          <w:bCs/>
-          <w:lang w:val="en-US"/>
-        </w:rPr>
-        <w:t xml:space="preserve"> e</w:t>
-      </w:r>
-      <w:r>
-        <w:rPr>
-          <w:b/>
-          <w:bCs/>
-          <w:lang w:val="en-US"/>
-        </w:rPr>
-        <w:t>lse statement containing a while loop in bash, it doesn’t matter what they</w:t>
+        <w:t>4. Create an if else statement containing a while loop in bash, it doesn’t matter what they</w:t>
       </w:r>
     </w:p>
     <w:p>
@@ -1157,7 +1031,8 @@
       </w:pPr>
       <w:r>
         <w:rPr>
-          <w:color w:val="FF4000"/>
+          <w:b/>
+          <w:bCs/>
         </w:rPr>
       </w:r>
     </w:p>
@@ -1214,23 +1089,7 @@
           <w:bCs/>
           <w:color w:val="FF4000"/>
         </w:rPr>
-        <w:t>for AG in {1..</w:t>
-      </w:r>
-      <w:r>
-        <w:rPr>
-          <w:b/>
-          <w:bCs/>
-          <w:color w:val="FF4000"/>
-        </w:rPr>
-        <w:t>10</w:t>
-      </w:r>
-      <w:r>
-        <w:rPr>
-          <w:b/>
-          <w:bCs/>
-          <w:color w:val="FF4000"/>
-        </w:rPr>
-        <w:t>};</w:t>
+        <w:t>for AG in {1..10};</w:t>
       </w:r>
     </w:p>
     <w:p>
@@ -1469,13 +1328,7 @@
         <w:rPr>
           <w:color w:val="FF4000"/>
         </w:rPr>
-        <w:t>//</w:t>
-      </w:r>
-      <w:r>
-        <w:rPr>
-          <w:color w:val="FF4000"/>
-        </w:rPr>
-        <w:t>Some explanation based on research</w:t>
+        <w:t>//Some explanation based on research</w:t>
       </w:r>
     </w:p>
     <w:p>
@@ -1931,14 +1784,7 @@
           <w:color w:val="FF4000"/>
           <w:lang w:val="en-US"/>
         </w:rPr>
-        <w:t xml:space="preserve">mysql </w:t>
-      </w:r>
-      <w:r>
-        <w:rPr>
-          <w:color w:val="FF4000"/>
-          <w:lang w:val="en-US"/>
-        </w:rPr>
-        <w:t>as obtained in the npm package registry</w:t>
+        <w:t>mysql as obtained in the npm package registry</w:t>
       </w:r>
     </w:p>
     <w:p>
@@ -2332,13 +2178,7 @@
         <w:rPr>
           <w:lang w:val="en-US"/>
         </w:rPr>
-        <w:t xml:space="preserve">An example of a popular centralized source control system is Perforce , </w:t>
-      </w:r>
-      <w:r>
-        <w:rPr>
-          <w:lang w:val="en-US"/>
-        </w:rPr>
-        <w:t>CVS , SVN</w:t>
+        <w:t>An example of a popular centralized source control system is Perforce , CVS , SVN</w:t>
       </w:r>
     </w:p>
     <w:p>
@@ -2482,7 +2322,7 @@
           <w:ilvl w:val="0"/>
           <w:numId w:val="0"/>
         </w:numPr>
-        <w:ind w:hanging="0"/>
+        <w:ind w:left="0" w:hanging="0"/>
         <w:rPr>
           <w:color w:val="FF0000"/>
         </w:rPr>
@@ -2501,7 +2341,7 @@
           <w:ilvl w:val="0"/>
           <w:numId w:val="0"/>
         </w:numPr>
-        <w:ind w:hanging="0"/>
+        <w:ind w:left="0" w:hanging="0"/>
         <w:rPr>
           <w:color w:val="FF0000"/>
         </w:rPr>
@@ -2520,7 +2360,7 @@
           <w:ilvl w:val="0"/>
           <w:numId w:val="0"/>
         </w:numPr>
-        <w:ind w:hanging="0"/>
+        <w:ind w:left="0" w:hanging="0"/>
         <w:rPr>
           <w:color w:val="FF0000"/>
         </w:rPr>
@@ -2841,19 +2681,7 @@
         <w:rPr>
           <w:lang w:val="en-US"/>
         </w:rPr>
-        <w:t xml:space="preserve">Use of comments </w:t>
-      </w:r>
-      <w:r>
-        <w:rPr>
-          <w:lang w:val="en-US"/>
-        </w:rPr>
-        <w:t>so as to vividly explain what a certain piece of code does</w:t>
-      </w:r>
-      <w:r>
-        <w:rPr>
-          <w:lang w:val="en-US"/>
-        </w:rPr>
-        <w:t>.</w:t>
+        <w:t>Use of comments so as to vividly explain what a certain piece of code does.</w:t>
       </w:r>
     </w:p>
     <w:p>
@@ -2920,13 +2748,7 @@
         <w:rPr>
           <w:lang w:val="en-US"/>
         </w:rPr>
-        <w:t xml:space="preserve">Have consistent </w:t>
-      </w:r>
-      <w:r>
-        <w:rPr>
-          <w:lang w:val="en-US"/>
-        </w:rPr>
-        <w:t>naming for variables and functions.</w:t>
+        <w:t>Have consistent naming for variables and functions.</w:t>
       </w:r>
     </w:p>
     <w:p>
@@ -2952,693 +2774,6 @@
     </w:sectPr>
   </w:body>
 </w:document>
-</file>
-
-<file path=word/numbering.xml><?xml version="1.0" encoding="utf-8"?>
-<w:numbering xmlns:w="http://schemas.openxmlformats.org/wordprocessingml/2006/main" xmlns:o="urn:schemas-microsoft-com:office:office" xmlns:r="http://schemas.openxmlformats.org/officeDocument/2006/relationships" xmlns:v="urn:schemas-microsoft-com:vml" xmlns:mc="http://schemas.openxmlformats.org/markup-compatibility/2006" xmlns:w14="http://schemas.microsoft.com/office/word/2010/wordml" mc:Ignorable="w14">
-  <w:abstractNum w:abstractNumId="1">
-    <w:lvl w:ilvl="0">
-      <w:start w:val="1"/>
-      <w:numFmt w:val="bullet"/>
-      <w:lvlText w:val=""/>
-      <w:lvlJc w:val="left"/>
-      <w:pPr>
-        <w:tabs>
-          <w:tab w:val="num" w:pos="0"/>
-        </w:tabs>
-        <w:ind w:left="720" w:hanging="360"/>
-      </w:pPr>
-      <w:rPr>
-        <w:rFonts w:ascii="Wingdings" w:hAnsi="Wingdings" w:cs="Wingdings" w:hint="default"/>
-      </w:rPr>
-    </w:lvl>
-    <w:lvl w:ilvl="1">
-      <w:start w:val="1"/>
-      <w:numFmt w:val="bullet"/>
-      <w:lvlText w:val="o"/>
-      <w:lvlJc w:val="left"/>
-      <w:pPr>
-        <w:tabs>
-          <w:tab w:val="num" w:pos="0"/>
-        </w:tabs>
-        <w:ind w:left="1440" w:hanging="360"/>
-      </w:pPr>
-      <w:rPr>
-        <w:rFonts w:ascii="Courier New" w:hAnsi="Courier New" w:cs="Courier New" w:hint="default"/>
-      </w:rPr>
-    </w:lvl>
-    <w:lvl w:ilvl="2">
-      <w:start w:val="1"/>
-      <w:numFmt w:val="bullet"/>
-      <w:lvlText w:val=""/>
-      <w:lvlJc w:val="left"/>
-      <w:pPr>
-        <w:tabs>
-          <w:tab w:val="num" w:pos="0"/>
-        </w:tabs>
-        <w:ind w:left="2160" w:hanging="360"/>
-      </w:pPr>
-      <w:rPr>
-        <w:rFonts w:ascii="Wingdings" w:hAnsi="Wingdings" w:cs="Wingdings" w:hint="default"/>
-      </w:rPr>
-    </w:lvl>
-    <w:lvl w:ilvl="3">
-      <w:start w:val="1"/>
-      <w:numFmt w:val="bullet"/>
-      <w:lvlText w:val=""/>
-      <w:lvlJc w:val="left"/>
-      <w:pPr>
-        <w:tabs>
-          <w:tab w:val="num" w:pos="0"/>
-        </w:tabs>
-        <w:ind w:left="2880" w:hanging="360"/>
-      </w:pPr>
-      <w:rPr>
-        <w:rFonts w:ascii="Symbol" w:hAnsi="Symbol" w:cs="Symbol" w:hint="default"/>
-      </w:rPr>
-    </w:lvl>
-    <w:lvl w:ilvl="4">
-      <w:start w:val="1"/>
-      <w:numFmt w:val="bullet"/>
-      <w:lvlText w:val="o"/>
-      <w:lvlJc w:val="left"/>
-      <w:pPr>
-        <w:tabs>
-          <w:tab w:val="num" w:pos="0"/>
-        </w:tabs>
-        <w:ind w:left="3600" w:hanging="360"/>
-      </w:pPr>
-      <w:rPr>
-        <w:rFonts w:ascii="Courier New" w:hAnsi="Courier New" w:cs="Courier New" w:hint="default"/>
-      </w:rPr>
-    </w:lvl>
-    <w:lvl w:ilvl="5">
-      <w:start w:val="1"/>
-      <w:numFmt w:val="bullet"/>
-      <w:lvlText w:val=""/>
-      <w:lvlJc w:val="left"/>
-      <w:pPr>
-        <w:tabs>
-          <w:tab w:val="num" w:pos="0"/>
-        </w:tabs>
-        <w:ind w:left="4320" w:hanging="360"/>
-      </w:pPr>
-      <w:rPr>
-        <w:rFonts w:ascii="Wingdings" w:hAnsi="Wingdings" w:cs="Wingdings" w:hint="default"/>
-      </w:rPr>
-    </w:lvl>
-    <w:lvl w:ilvl="6">
-      <w:start w:val="1"/>
-      <w:numFmt w:val="bullet"/>
-      <w:lvlText w:val=""/>
-      <w:lvlJc w:val="left"/>
-      <w:pPr>
-        <w:tabs>
-          <w:tab w:val="num" w:pos="0"/>
-        </w:tabs>
-        <w:ind w:left="5040" w:hanging="360"/>
-      </w:pPr>
-      <w:rPr>
-        <w:rFonts w:ascii="Symbol" w:hAnsi="Symbol" w:cs="Symbol" w:hint="default"/>
-      </w:rPr>
-    </w:lvl>
-    <w:lvl w:ilvl="7">
-      <w:start w:val="1"/>
-      <w:numFmt w:val="bullet"/>
-      <w:lvlText w:val="o"/>
-      <w:lvlJc w:val="left"/>
-      <w:pPr>
-        <w:tabs>
-          <w:tab w:val="num" w:pos="0"/>
-        </w:tabs>
-        <w:ind w:left="5760" w:hanging="360"/>
-      </w:pPr>
-      <w:rPr>
-        <w:rFonts w:ascii="Courier New" w:hAnsi="Courier New" w:cs="Courier New" w:hint="default"/>
-      </w:rPr>
-    </w:lvl>
-    <w:lvl w:ilvl="8">
-      <w:start w:val="1"/>
-      <w:numFmt w:val="bullet"/>
-      <w:lvlText w:val=""/>
-      <w:lvlJc w:val="left"/>
-      <w:pPr>
-        <w:tabs>
-          <w:tab w:val="num" w:pos="0"/>
-        </w:tabs>
-        <w:ind w:left="6480" w:hanging="360"/>
-      </w:pPr>
-      <w:rPr>
-        <w:rFonts w:ascii="Wingdings" w:hAnsi="Wingdings" w:cs="Wingdings" w:hint="default"/>
-      </w:rPr>
-    </w:lvl>
-  </w:abstractNum>
-  <w:abstractNum w:abstractNumId="2">
-    <w:lvl w:ilvl="0">
-      <w:start w:val="1"/>
-      <w:numFmt w:val="bullet"/>
-      <w:lvlText w:val=""/>
-      <w:lvlJc w:val="left"/>
-      <w:pPr>
-        <w:tabs>
-          <w:tab w:val="num" w:pos="0"/>
-        </w:tabs>
-        <w:ind w:left="720" w:hanging="360"/>
-      </w:pPr>
-      <w:rPr>
-        <w:rFonts w:ascii="Wingdings" w:hAnsi="Wingdings" w:cs="Wingdings" w:hint="default"/>
-      </w:rPr>
-    </w:lvl>
-    <w:lvl w:ilvl="1">
-      <w:start w:val="1"/>
-      <w:numFmt w:val="bullet"/>
-      <w:lvlText w:val="o"/>
-      <w:lvlJc w:val="left"/>
-      <w:pPr>
-        <w:tabs>
-          <w:tab w:val="num" w:pos="0"/>
-        </w:tabs>
-        <w:ind w:left="1440" w:hanging="360"/>
-      </w:pPr>
-      <w:rPr>
-        <w:rFonts w:ascii="Courier New" w:hAnsi="Courier New" w:cs="Courier New" w:hint="default"/>
-      </w:rPr>
-    </w:lvl>
-    <w:lvl w:ilvl="2">
-      <w:start w:val="1"/>
-      <w:numFmt w:val="bullet"/>
-      <w:lvlText w:val=""/>
-      <w:lvlJc w:val="left"/>
-      <w:pPr>
-        <w:tabs>
-          <w:tab w:val="num" w:pos="0"/>
-        </w:tabs>
-        <w:ind w:left="2160" w:hanging="360"/>
-      </w:pPr>
-      <w:rPr>
-        <w:rFonts w:ascii="Wingdings" w:hAnsi="Wingdings" w:cs="Wingdings" w:hint="default"/>
-      </w:rPr>
-    </w:lvl>
-    <w:lvl w:ilvl="3">
-      <w:start w:val="1"/>
-      <w:numFmt w:val="bullet"/>
-      <w:lvlText w:val=""/>
-      <w:lvlJc w:val="left"/>
-      <w:pPr>
-        <w:tabs>
-          <w:tab w:val="num" w:pos="0"/>
-        </w:tabs>
-        <w:ind w:left="2880" w:hanging="360"/>
-      </w:pPr>
-      <w:rPr>
-        <w:rFonts w:ascii="Symbol" w:hAnsi="Symbol" w:cs="Symbol" w:hint="default"/>
-      </w:rPr>
-    </w:lvl>
-    <w:lvl w:ilvl="4">
-      <w:start w:val="1"/>
-      <w:numFmt w:val="bullet"/>
-      <w:lvlText w:val="o"/>
-      <w:lvlJc w:val="left"/>
-      <w:pPr>
-        <w:tabs>
-          <w:tab w:val="num" w:pos="0"/>
-        </w:tabs>
-        <w:ind w:left="3600" w:hanging="360"/>
-      </w:pPr>
-      <w:rPr>
-        <w:rFonts w:ascii="Courier New" w:hAnsi="Courier New" w:cs="Courier New" w:hint="default"/>
-      </w:rPr>
-    </w:lvl>
-    <w:lvl w:ilvl="5">
-      <w:start w:val="1"/>
-      <w:numFmt w:val="bullet"/>
-      <w:lvlText w:val=""/>
-      <w:lvlJc w:val="left"/>
-      <w:pPr>
-        <w:tabs>
-          <w:tab w:val="num" w:pos="0"/>
-        </w:tabs>
-        <w:ind w:left="4320" w:hanging="360"/>
-      </w:pPr>
-      <w:rPr>
-        <w:rFonts w:ascii="Wingdings" w:hAnsi="Wingdings" w:cs="Wingdings" w:hint="default"/>
-      </w:rPr>
-    </w:lvl>
-    <w:lvl w:ilvl="6">
-      <w:start w:val="1"/>
-      <w:numFmt w:val="bullet"/>
-      <w:lvlText w:val=""/>
-      <w:lvlJc w:val="left"/>
-      <w:pPr>
-        <w:tabs>
-          <w:tab w:val="num" w:pos="0"/>
-        </w:tabs>
-        <w:ind w:left="5040" w:hanging="360"/>
-      </w:pPr>
-      <w:rPr>
-        <w:rFonts w:ascii="Symbol" w:hAnsi="Symbol" w:cs="Symbol" w:hint="default"/>
-      </w:rPr>
-    </w:lvl>
-    <w:lvl w:ilvl="7">
-      <w:start w:val="1"/>
-      <w:numFmt w:val="bullet"/>
-      <w:lvlText w:val="o"/>
-      <w:lvlJc w:val="left"/>
-      <w:pPr>
-        <w:tabs>
-          <w:tab w:val="num" w:pos="0"/>
-        </w:tabs>
-        <w:ind w:left="5760" w:hanging="360"/>
-      </w:pPr>
-      <w:rPr>
-        <w:rFonts w:ascii="Courier New" w:hAnsi="Courier New" w:cs="Courier New" w:hint="default"/>
-      </w:rPr>
-    </w:lvl>
-    <w:lvl w:ilvl="8">
-      <w:start w:val="1"/>
-      <w:numFmt w:val="bullet"/>
-      <w:lvlText w:val=""/>
-      <w:lvlJc w:val="left"/>
-      <w:pPr>
-        <w:tabs>
-          <w:tab w:val="num" w:pos="0"/>
-        </w:tabs>
-        <w:ind w:left="6480" w:hanging="360"/>
-      </w:pPr>
-      <w:rPr>
-        <w:rFonts w:ascii="Wingdings" w:hAnsi="Wingdings" w:cs="Wingdings" w:hint="default"/>
-      </w:rPr>
-    </w:lvl>
-  </w:abstractNum>
-  <w:abstractNum w:abstractNumId="3">
-    <w:lvl w:ilvl="0">
-      <w:start w:val="1"/>
-      <w:numFmt w:val="bullet"/>
-      <w:lvlText w:val=""/>
-      <w:lvlJc w:val="left"/>
-      <w:pPr>
-        <w:tabs>
-          <w:tab w:val="num" w:pos="0"/>
-        </w:tabs>
-        <w:ind w:left="720" w:hanging="360"/>
-      </w:pPr>
-      <w:rPr>
-        <w:rFonts w:ascii="Symbol" w:hAnsi="Symbol" w:cs="Symbol" w:hint="default"/>
-      </w:rPr>
-    </w:lvl>
-    <w:lvl w:ilvl="1">
-      <w:start w:val="1"/>
-      <w:numFmt w:val="bullet"/>
-      <w:lvlText w:val="o"/>
-      <w:lvlJc w:val="left"/>
-      <w:pPr>
-        <w:tabs>
-          <w:tab w:val="num" w:pos="0"/>
-        </w:tabs>
-        <w:ind w:left="1440" w:hanging="360"/>
-      </w:pPr>
-      <w:rPr>
-        <w:rFonts w:ascii="Courier New" w:hAnsi="Courier New" w:cs="Courier New" w:hint="default"/>
-      </w:rPr>
-    </w:lvl>
-    <w:lvl w:ilvl="2">
-      <w:start w:val="1"/>
-      <w:numFmt w:val="bullet"/>
-      <w:lvlText w:val=""/>
-      <w:lvlJc w:val="left"/>
-      <w:pPr>
-        <w:tabs>
-          <w:tab w:val="num" w:pos="0"/>
-        </w:tabs>
-        <w:ind w:left="2160" w:hanging="360"/>
-      </w:pPr>
-      <w:rPr>
-        <w:rFonts w:ascii="Wingdings" w:hAnsi="Wingdings" w:cs="Wingdings" w:hint="default"/>
-      </w:rPr>
-    </w:lvl>
-    <w:lvl w:ilvl="3">
-      <w:start w:val="1"/>
-      <w:numFmt w:val="bullet"/>
-      <w:lvlText w:val=""/>
-      <w:lvlJc w:val="left"/>
-      <w:pPr>
-        <w:tabs>
-          <w:tab w:val="num" w:pos="0"/>
-        </w:tabs>
-        <w:ind w:left="2880" w:hanging="360"/>
-      </w:pPr>
-      <w:rPr>
-        <w:rFonts w:ascii="Symbol" w:hAnsi="Symbol" w:cs="Symbol" w:hint="default"/>
-      </w:rPr>
-    </w:lvl>
-    <w:lvl w:ilvl="4">
-      <w:start w:val="1"/>
-      <w:numFmt w:val="bullet"/>
-      <w:lvlText w:val="o"/>
-      <w:lvlJc w:val="left"/>
-      <w:pPr>
-        <w:tabs>
-          <w:tab w:val="num" w:pos="0"/>
-        </w:tabs>
-        <w:ind w:left="3600" w:hanging="360"/>
-      </w:pPr>
-      <w:rPr>
-        <w:rFonts w:ascii="Courier New" w:hAnsi="Courier New" w:cs="Courier New" w:hint="default"/>
-      </w:rPr>
-    </w:lvl>
-    <w:lvl w:ilvl="5">
-      <w:start w:val="1"/>
-      <w:numFmt w:val="bullet"/>
-      <w:lvlText w:val=""/>
-      <w:lvlJc w:val="left"/>
-      <w:pPr>
-        <w:tabs>
-          <w:tab w:val="num" w:pos="0"/>
-        </w:tabs>
-        <w:ind w:left="4320" w:hanging="360"/>
-      </w:pPr>
-      <w:rPr>
-        <w:rFonts w:ascii="Wingdings" w:hAnsi="Wingdings" w:cs="Wingdings" w:hint="default"/>
-      </w:rPr>
-    </w:lvl>
-    <w:lvl w:ilvl="6">
-      <w:start w:val="1"/>
-      <w:numFmt w:val="bullet"/>
-      <w:lvlText w:val=""/>
-      <w:lvlJc w:val="left"/>
-      <w:pPr>
-        <w:tabs>
-          <w:tab w:val="num" w:pos="0"/>
-        </w:tabs>
-        <w:ind w:left="5040" w:hanging="360"/>
-      </w:pPr>
-      <w:rPr>
-        <w:rFonts w:ascii="Symbol" w:hAnsi="Symbol" w:cs="Symbol" w:hint="default"/>
-      </w:rPr>
-    </w:lvl>
-    <w:lvl w:ilvl="7">
-      <w:start w:val="1"/>
-      <w:numFmt w:val="bullet"/>
-      <w:lvlText w:val="o"/>
-      <w:lvlJc w:val="left"/>
-      <w:pPr>
-        <w:tabs>
-          <w:tab w:val="num" w:pos="0"/>
-        </w:tabs>
-        <w:ind w:left="5760" w:hanging="360"/>
-      </w:pPr>
-      <w:rPr>
-        <w:rFonts w:ascii="Courier New" w:hAnsi="Courier New" w:cs="Courier New" w:hint="default"/>
-      </w:rPr>
-    </w:lvl>
-    <w:lvl w:ilvl="8">
-      <w:start w:val="1"/>
-      <w:numFmt w:val="bullet"/>
-      <w:lvlText w:val=""/>
-      <w:lvlJc w:val="left"/>
-      <w:pPr>
-        <w:tabs>
-          <w:tab w:val="num" w:pos="0"/>
-        </w:tabs>
-        <w:ind w:left="6480" w:hanging="360"/>
-      </w:pPr>
-      <w:rPr>
-        <w:rFonts w:ascii="Wingdings" w:hAnsi="Wingdings" w:cs="Wingdings" w:hint="default"/>
-      </w:rPr>
-    </w:lvl>
-  </w:abstractNum>
-  <w:abstractNum w:abstractNumId="4">
-    <w:lvl w:ilvl="0">
-      <w:start w:val="1"/>
-      <w:numFmt w:val="bullet"/>
-      <w:lvlText w:val=""/>
-      <w:lvlJc w:val="left"/>
-      <w:pPr>
-        <w:tabs>
-          <w:tab w:val="num" w:pos="0"/>
-        </w:tabs>
-        <w:ind w:left="720" w:hanging="360"/>
-      </w:pPr>
-      <w:rPr>
-        <w:rFonts w:ascii="Wingdings" w:hAnsi="Wingdings" w:cs="Wingdings" w:hint="default"/>
-      </w:rPr>
-    </w:lvl>
-    <w:lvl w:ilvl="1">
-      <w:start w:val="1"/>
-      <w:numFmt w:val="bullet"/>
-      <w:lvlText w:val="o"/>
-      <w:lvlJc w:val="left"/>
-      <w:pPr>
-        <w:tabs>
-          <w:tab w:val="num" w:pos="0"/>
-        </w:tabs>
-        <w:ind w:left="1440" w:hanging="360"/>
-      </w:pPr>
-      <w:rPr>
-        <w:rFonts w:ascii="Courier New" w:hAnsi="Courier New" w:cs="Courier New" w:hint="default"/>
-      </w:rPr>
-    </w:lvl>
-    <w:lvl w:ilvl="2">
-      <w:start w:val="1"/>
-      <w:numFmt w:val="bullet"/>
-      <w:lvlText w:val=""/>
-      <w:lvlJc w:val="left"/>
-      <w:pPr>
-        <w:tabs>
-          <w:tab w:val="num" w:pos="0"/>
-        </w:tabs>
-        <w:ind w:left="2160" w:hanging="360"/>
-      </w:pPr>
-      <w:rPr>
-        <w:rFonts w:ascii="Wingdings" w:hAnsi="Wingdings" w:cs="Wingdings" w:hint="default"/>
-      </w:rPr>
-    </w:lvl>
-    <w:lvl w:ilvl="3">
-      <w:start w:val="1"/>
-      <w:numFmt w:val="bullet"/>
-      <w:lvlText w:val=""/>
-      <w:lvlJc w:val="left"/>
-      <w:pPr>
-        <w:tabs>
-          <w:tab w:val="num" w:pos="0"/>
-        </w:tabs>
-        <w:ind w:left="2880" w:hanging="360"/>
-      </w:pPr>
-      <w:rPr>
-        <w:rFonts w:ascii="Symbol" w:hAnsi="Symbol" w:cs="Symbol" w:hint="default"/>
-      </w:rPr>
-    </w:lvl>
-    <w:lvl w:ilvl="4">
-      <w:start w:val="1"/>
-      <w:numFmt w:val="bullet"/>
-      <w:lvlText w:val="o"/>
-      <w:lvlJc w:val="left"/>
-      <w:pPr>
-        <w:tabs>
-          <w:tab w:val="num" w:pos="0"/>
-        </w:tabs>
-        <w:ind w:left="3600" w:hanging="360"/>
-      </w:pPr>
-      <w:rPr>
-        <w:rFonts w:ascii="Courier New" w:hAnsi="Courier New" w:cs="Courier New" w:hint="default"/>
-      </w:rPr>
-    </w:lvl>
-    <w:lvl w:ilvl="5">
-      <w:start w:val="1"/>
-      <w:numFmt w:val="bullet"/>
-      <w:lvlText w:val=""/>
-      <w:lvlJc w:val="left"/>
-      <w:pPr>
-        <w:tabs>
-          <w:tab w:val="num" w:pos="0"/>
-        </w:tabs>
-        <w:ind w:left="4320" w:hanging="360"/>
-      </w:pPr>
-      <w:rPr>
-        <w:rFonts w:ascii="Wingdings" w:hAnsi="Wingdings" w:cs="Wingdings" w:hint="default"/>
-      </w:rPr>
-    </w:lvl>
-    <w:lvl w:ilvl="6">
-      <w:start w:val="1"/>
-      <w:numFmt w:val="bullet"/>
-      <w:lvlText w:val=""/>
-      <w:lvlJc w:val="left"/>
-      <w:pPr>
-        <w:tabs>
-          <w:tab w:val="num" w:pos="0"/>
-        </w:tabs>
-        <w:ind w:left="5040" w:hanging="360"/>
-      </w:pPr>
-      <w:rPr>
-        <w:rFonts w:ascii="Symbol" w:hAnsi="Symbol" w:cs="Symbol" w:hint="default"/>
-      </w:rPr>
-    </w:lvl>
-    <w:lvl w:ilvl="7">
-      <w:start w:val="1"/>
-      <w:numFmt w:val="bullet"/>
-      <w:lvlText w:val="o"/>
-      <w:lvlJc w:val="left"/>
-      <w:pPr>
-        <w:tabs>
-          <w:tab w:val="num" w:pos="0"/>
-        </w:tabs>
-        <w:ind w:left="5760" w:hanging="360"/>
-      </w:pPr>
-      <w:rPr>
-        <w:rFonts w:ascii="Courier New" w:hAnsi="Courier New" w:cs="Courier New" w:hint="default"/>
-      </w:rPr>
-    </w:lvl>
-    <w:lvl w:ilvl="8">
-      <w:start w:val="1"/>
-      <w:numFmt w:val="bullet"/>
-      <w:lvlText w:val=""/>
-      <w:lvlJc w:val="left"/>
-      <w:pPr>
-        <w:tabs>
-          <w:tab w:val="num" w:pos="0"/>
-        </w:tabs>
-        <w:ind w:left="6480" w:hanging="360"/>
-      </w:pPr>
-      <w:rPr>
-        <w:rFonts w:ascii="Wingdings" w:hAnsi="Wingdings" w:cs="Wingdings" w:hint="default"/>
-      </w:rPr>
-    </w:lvl>
-  </w:abstractNum>
-  <w:abstractNum w:abstractNumId="5">
-    <w:lvl w:ilvl="0">
-      <w:start w:val="1"/>
-      <w:numFmt w:val="none"/>
-      <w:suff w:val="nothing"/>
-      <w:lvlText w:val=""/>
-      <w:lvlJc w:val="left"/>
-      <w:pPr>
-        <w:tabs>
-          <w:tab w:val="num" w:pos="0"/>
-        </w:tabs>
-        <w:ind w:left="0" w:hanging="0"/>
-      </w:pPr>
-    </w:lvl>
-    <w:lvl w:ilvl="1">
-      <w:start w:val="1"/>
-      <w:numFmt w:val="none"/>
-      <w:suff w:val="nothing"/>
-      <w:lvlText w:val=""/>
-      <w:lvlJc w:val="left"/>
-      <w:pPr>
-        <w:tabs>
-          <w:tab w:val="num" w:pos="0"/>
-        </w:tabs>
-        <w:ind w:left="0" w:hanging="0"/>
-      </w:pPr>
-    </w:lvl>
-    <w:lvl w:ilvl="2">
-      <w:start w:val="1"/>
-      <w:numFmt w:val="none"/>
-      <w:suff w:val="nothing"/>
-      <w:lvlText w:val=""/>
-      <w:lvlJc w:val="left"/>
-      <w:pPr>
-        <w:tabs>
-          <w:tab w:val="num" w:pos="0"/>
-        </w:tabs>
-        <w:ind w:left="0" w:hanging="0"/>
-      </w:pPr>
-    </w:lvl>
-    <w:lvl w:ilvl="3">
-      <w:start w:val="1"/>
-      <w:numFmt w:val="none"/>
-      <w:suff w:val="nothing"/>
-      <w:lvlText w:val=""/>
-      <w:lvlJc w:val="left"/>
-      <w:pPr>
-        <w:tabs>
-          <w:tab w:val="num" w:pos="0"/>
-        </w:tabs>
-        <w:ind w:left="0" w:hanging="0"/>
-      </w:pPr>
-    </w:lvl>
-    <w:lvl w:ilvl="4">
-      <w:start w:val="1"/>
-      <w:numFmt w:val="none"/>
-      <w:suff w:val="nothing"/>
-      <w:lvlText w:val=""/>
-      <w:lvlJc w:val="left"/>
-      <w:pPr>
-        <w:tabs>
-          <w:tab w:val="num" w:pos="0"/>
-        </w:tabs>
-        <w:ind w:left="0" w:hanging="0"/>
-      </w:pPr>
-    </w:lvl>
-    <w:lvl w:ilvl="5">
-      <w:start w:val="1"/>
-      <w:numFmt w:val="none"/>
-      <w:suff w:val="nothing"/>
-      <w:lvlText w:val=""/>
-      <w:lvlJc w:val="left"/>
-      <w:pPr>
-        <w:tabs>
-          <w:tab w:val="num" w:pos="0"/>
-        </w:tabs>
-        <w:ind w:left="0" w:hanging="0"/>
-      </w:pPr>
-    </w:lvl>
-    <w:lvl w:ilvl="6">
-      <w:start w:val="1"/>
-      <w:numFmt w:val="none"/>
-      <w:suff w:val="nothing"/>
-      <w:lvlText w:val=""/>
-      <w:lvlJc w:val="left"/>
-      <w:pPr>
-        <w:tabs>
-          <w:tab w:val="num" w:pos="0"/>
-        </w:tabs>
-        <w:ind w:left="0" w:hanging="0"/>
-      </w:pPr>
-    </w:lvl>
-    <w:lvl w:ilvl="7">
-      <w:start w:val="1"/>
-      <w:numFmt w:val="none"/>
-      <w:suff w:val="nothing"/>
-      <w:lvlText w:val=""/>
-      <w:lvlJc w:val="left"/>
-      <w:pPr>
-        <w:tabs>
-          <w:tab w:val="num" w:pos="0"/>
-        </w:tabs>
-        <w:ind w:left="0" w:hanging="0"/>
-      </w:pPr>
-    </w:lvl>
-    <w:lvl w:ilvl="8">
-      <w:start w:val="1"/>
-      <w:numFmt w:val="none"/>
-      <w:suff w:val="nothing"/>
-      <w:lvlText w:val=""/>
-      <w:lvlJc w:val="left"/>
-      <w:pPr>
-        <w:tabs>
-          <w:tab w:val="num" w:pos="0"/>
-        </w:tabs>
-        <w:ind w:left="0" w:hanging="0"/>
-      </w:pPr>
-    </w:lvl>
-  </w:abstractNum>
-  <w:num w:numId="1">
-    <w:abstractNumId w:val="1"/>
-  </w:num>
-  <w:num w:numId="2">
-    <w:abstractNumId w:val="2"/>
-  </w:num>
-  <w:num w:numId="3">
-    <w:abstractNumId w:val="3"/>
-  </w:num>
-  <w:num w:numId="4">
-    <w:abstractNumId w:val="4"/>
-  </w:num>
-  <w:num w:numId="5">
-    <w:abstractNumId w:val="5"/>
-  </w:num>
-</w:numbering>
 </file>
 
 <file path=word/styles.xml><?xml version="1.0" encoding="utf-8"?>
@@ -4041,6 +3176,7 @@
     <w:qFormat/>
     <w:pPr>
       <w:widowControl/>
+      <w:suppressAutoHyphens w:val="true"/>
       <w:bidi w:val="0"/>
       <w:spacing w:lineRule="auto" w:line="259" w:before="0" w:after="160"/>
       <w:jc w:val="left"/>

</xml_diff>